<commit_message>
Story 6 klaar, test cases klaar
</commit_message>
<xml_diff>
--- a/Documenten EenmaalAndermaal/Ontwerpdocumenten/Test cases/Sprint 3/Test cases - 6/Test cases - 6.docx
+++ b/Documenten EenmaalAndermaal/Ontwerpdocumenten/Test cases/Sprint 3/Test cases - 6/Test cases - 6.docx
@@ -97,19 +97,90 @@
           <w:tcPr>
             <w:tcW w:w="3544" w:type="dxa"/>
           </w:tcPr>
-          <w:p/>
-        </w:tc>
-        <w:tc>
-          <w:tcPr>
-            <w:tcW w:w="3969" w:type="dxa"/>
-          </w:tcPr>
-          <w:p/>
-        </w:tc>
-        <w:tc>
-          <w:tcPr>
-            <w:tcW w:w="3969" w:type="dxa"/>
-          </w:tcPr>
-          <w:p/>
+          <w:p>
+            <w:proofErr w:type="spellStart"/>
+            <w:r>
+              <w:t>Rubrieknr</w:t>
+            </w:r>
+            <w:proofErr w:type="spellEnd"/>
+            <w:r>
+              <w:t>: 2</w:t>
+            </w:r>
+          </w:p>
+          <w:p>
+            <w:r>
+              <w:t>Rubrieknaam: &lt;laten staan&gt;</w:t>
+            </w:r>
+          </w:p>
+          <w:p>
+            <w:r>
+              <w:t xml:space="preserve">Hoofdrubriek: </w:t>
+            </w:r>
+            <w:r>
+              <w:t>&lt;laten staan&gt;</w:t>
+            </w:r>
+          </w:p>
+          <w:p>
+            <w:proofErr w:type="spellStart"/>
+            <w:r>
+              <w:t>Volgnr</w:t>
+            </w:r>
+            <w:proofErr w:type="spellEnd"/>
+            <w:r>
+              <w:t xml:space="preserve">: </w:t>
+            </w:r>
+            <w:r>
+              <w:t>&lt;laten staan&gt;</w:t>
+            </w:r>
+          </w:p>
+        </w:tc>
+        <w:tc>
+          <w:tcPr>
+            <w:tcW w:w="3969" w:type="dxa"/>
+          </w:tcPr>
+          <w:p>
+            <w:r>
+              <w:t>Het rubrieknummer wordt geüpdatet, alle rubrieken die onder de rubriek stonden zijn ook geüpdatet aan hun Hoofdrubriek kolom.</w:t>
+            </w:r>
+            <w:r>
+              <w:t xml:space="preserve"> Alle voorwerpen in de tabel </w:t>
+            </w:r>
+            <w:proofErr w:type="spellStart"/>
+            <w:r>
+              <w:t>voorwerpen_in_rubriek</w:t>
+            </w:r>
+            <w:proofErr w:type="spellEnd"/>
+            <w:r>
+              <w:t xml:space="preserve"> worden geüpdatet</w:t>
+            </w:r>
+            <w:r>
+              <w:t xml:space="preserve"> naar het nieuwe nummer.</w:t>
+            </w:r>
+          </w:p>
+        </w:tc>
+        <w:tc>
+          <w:tcPr>
+            <w:tcW w:w="3969" w:type="dxa"/>
+          </w:tcPr>
+          <w:p>
+            <w:r>
+              <w:t>Het rubrieknummer wordt geüpdatet, alle rubrieken die onder de rubriek stonden zijn ook geüpdatet aan hun Hoofdrubriek kolom.</w:t>
+            </w:r>
+            <w:r>
+              <w:t xml:space="preserve"> </w:t>
+            </w:r>
+            <w:r>
+              <w:t xml:space="preserve">Alle voorwerpen in de tabel </w:t>
+            </w:r>
+            <w:proofErr w:type="spellStart"/>
+            <w:r>
+              <w:t>voorwerpen_in_rubriek</w:t>
+            </w:r>
+            <w:proofErr w:type="spellEnd"/>
+            <w:r>
+              <w:t xml:space="preserve"> worden geüpdatet naar het nieuwe nummer.</w:t>
+            </w:r>
+          </w:p>
         </w:tc>
       </w:tr>
       <w:tr>
@@ -130,19 +201,59 @@
           <w:tcPr>
             <w:tcW w:w="3544" w:type="dxa"/>
           </w:tcPr>
-          <w:p/>
-        </w:tc>
-        <w:tc>
-          <w:tcPr>
-            <w:tcW w:w="3969" w:type="dxa"/>
-          </w:tcPr>
-          <w:p/>
-        </w:tc>
-        <w:tc>
-          <w:tcPr>
-            <w:tcW w:w="3969" w:type="dxa"/>
-          </w:tcPr>
-          <w:p/>
+          <w:p>
+            <w:proofErr w:type="spellStart"/>
+            <w:r>
+              <w:t>Rubrieknr</w:t>
+            </w:r>
+            <w:proofErr w:type="spellEnd"/>
+            <w:r>
+              <w:t xml:space="preserve">: </w:t>
+            </w:r>
+            <w:r>
+              <w:t>1</w:t>
+            </w:r>
+          </w:p>
+          <w:p>
+            <w:r>
+              <w:t>Rubrieknaam: &lt;laten staan&gt;</w:t>
+            </w:r>
+          </w:p>
+          <w:p>
+            <w:r>
+              <w:t>Hoofdrubriek: &lt;laten staan&gt;</w:t>
+            </w:r>
+          </w:p>
+          <w:p>
+            <w:proofErr w:type="spellStart"/>
+            <w:r>
+              <w:t>Volgnr</w:t>
+            </w:r>
+            <w:proofErr w:type="spellEnd"/>
+            <w:r>
+              <w:t>: &lt;laten staan&gt;</w:t>
+            </w:r>
+          </w:p>
+        </w:tc>
+        <w:tc>
+          <w:tcPr>
+            <w:tcW w:w="3969" w:type="dxa"/>
+          </w:tcPr>
+          <w:p>
+            <w:r>
+              <w:t>De update wordt niet uitgevoerd en de fout wordt afgehandeld door een foutmelding te laten zien.</w:t>
+            </w:r>
+          </w:p>
+        </w:tc>
+        <w:tc>
+          <w:tcPr>
+            <w:tcW w:w="3969" w:type="dxa"/>
+          </w:tcPr>
+          <w:p>
+            <w:r>
+              <w:t>De update wordt niet uitgevoerd en de fout wordt afgehandeld door een foutmelding te laten zien.</w:t>
+            </w:r>
+          </w:p>
         </w:tc>
       </w:tr>
       <w:tr>
@@ -163,19 +274,66 @@
           <w:tcPr>
             <w:tcW w:w="3544" w:type="dxa"/>
           </w:tcPr>
-          <w:p/>
-        </w:tc>
-        <w:tc>
-          <w:tcPr>
-            <w:tcW w:w="3969" w:type="dxa"/>
-          </w:tcPr>
-          <w:p/>
-        </w:tc>
-        <w:tc>
-          <w:tcPr>
-            <w:tcW w:w="3969" w:type="dxa"/>
-          </w:tcPr>
-          <w:p/>
+          <w:p>
+            <w:proofErr w:type="spellStart"/>
+            <w:r>
+              <w:t>Rubrieknr</w:t>
+            </w:r>
+            <w:proofErr w:type="spellEnd"/>
+            <w:r>
+              <w:t xml:space="preserve">: </w:t>
+            </w:r>
+            <w:proofErr w:type="spellStart"/>
+            <w:r>
+              <w:t>eaefsef</w:t>
+            </w:r>
+            <w:proofErr w:type="spellEnd"/>
+          </w:p>
+          <w:p>
+            <w:r>
+              <w:t>Rubrieknaam: &lt;laten staan&gt;</w:t>
+            </w:r>
+          </w:p>
+          <w:p>
+            <w:r>
+              <w:t>Hoofdrubriek: &lt;laten staan&gt;</w:t>
+            </w:r>
+          </w:p>
+          <w:p>
+            <w:proofErr w:type="spellStart"/>
+            <w:r>
+              <w:t>Volgnr</w:t>
+            </w:r>
+            <w:proofErr w:type="spellEnd"/>
+            <w:r>
+              <w:t>: &lt;laten staan&gt;</w:t>
+            </w:r>
+          </w:p>
+        </w:tc>
+        <w:tc>
+          <w:tcPr>
+            <w:tcW w:w="3969" w:type="dxa"/>
+          </w:tcPr>
+          <w:p>
+            <w:proofErr w:type="spellStart"/>
+            <w:r>
+              <w:t>Textvak</w:t>
+            </w:r>
+            <w:proofErr w:type="spellEnd"/>
+            <w:r>
+              <w:t xml:space="preserve"> staat alleen nummers toe maar door de html te veranderen kan een string ingevuld worden, dit wordt ook niet in de database geüpdatet </w:t>
+            </w:r>
+          </w:p>
+        </w:tc>
+        <w:tc>
+          <w:tcPr>
+            <w:tcW w:w="3969" w:type="dxa"/>
+          </w:tcPr>
+          <w:p>
+            <w:r>
+              <w:t>Krijgt een PDO crash pagina en de update wordt niet uitgevoerd.</w:t>
+            </w:r>
+          </w:p>
         </w:tc>
       </w:tr>
       <w:tr>
@@ -187,27 +345,82 @@
             <w:tcW w:w="2547" w:type="dxa"/>
           </w:tcPr>
           <w:p>
-            <w:bookmarkStart w:id="0" w:name="_GoBack"/>
-            <w:bookmarkEnd w:id="0"/>
+            <w:r>
+              <w:t>Groot getal invullen in rubrieknummer</w:t>
+            </w:r>
           </w:p>
         </w:tc>
         <w:tc>
           <w:tcPr>
             <w:tcW w:w="3544" w:type="dxa"/>
           </w:tcPr>
-          <w:p/>
-        </w:tc>
-        <w:tc>
-          <w:tcPr>
-            <w:tcW w:w="3969" w:type="dxa"/>
-          </w:tcPr>
-          <w:p/>
-        </w:tc>
-        <w:tc>
-          <w:tcPr>
-            <w:tcW w:w="3969" w:type="dxa"/>
-          </w:tcPr>
-          <w:p/>
+          <w:p>
+            <w:proofErr w:type="spellStart"/>
+            <w:r>
+              <w:t>Rubrieknr</w:t>
+            </w:r>
+            <w:proofErr w:type="spellEnd"/>
+            <w:r>
+              <w:t xml:space="preserve">: </w:t>
+            </w:r>
+            <w:r>
+              <w:t>2147483660</w:t>
+            </w:r>
+          </w:p>
+          <w:p>
+            <w:r>
+              <w:t>Rubrieknaam: &lt;laten staan&gt;</w:t>
+            </w:r>
+          </w:p>
+          <w:p>
+            <w:r>
+              <w:t>Hoofdrubriek: &lt;laten staan&gt;</w:t>
+            </w:r>
+          </w:p>
+          <w:p>
+            <w:proofErr w:type="spellStart"/>
+            <w:r>
+              <w:t>Volgnr</w:t>
+            </w:r>
+            <w:proofErr w:type="spellEnd"/>
+            <w:r>
+              <w:t>: &lt;laten staan&gt;</w:t>
+            </w:r>
+          </w:p>
+        </w:tc>
+        <w:tc>
+          <w:tcPr>
+            <w:tcW w:w="3969" w:type="dxa"/>
+          </w:tcPr>
+          <w:p>
+            <w:r>
+              <w:t xml:space="preserve">Getal is groter dan in een int past en wordt dus niet toegestaan bij het invullen, het </w:t>
+            </w:r>
+            <w:proofErr w:type="spellStart"/>
+            <w:r>
+              <w:t>textvak</w:t>
+            </w:r>
+            <w:proofErr w:type="spellEnd"/>
+            <w:r>
+              <w:t xml:space="preserve"> laat standaard niet zulke grote getallen toe</w:t>
+            </w:r>
+          </w:p>
+        </w:tc>
+        <w:tc>
+          <w:tcPr>
+            <w:tcW w:w="3969" w:type="dxa"/>
+          </w:tcPr>
+          <w:p>
+            <w:r>
+              <w:t xml:space="preserve">Krijgt een PDO overflow error, </w:t>
+            </w:r>
+            <w:r>
+              <w:t>de update wordt niet uitgevoerd</w:t>
+            </w:r>
+            <w:r>
+              <w:t>.</w:t>
+            </w:r>
+          </w:p>
         </w:tc>
       </w:tr>
       <w:tr>
@@ -218,25 +431,72 @@
           <w:tcPr>
             <w:tcW w:w="2547" w:type="dxa"/>
           </w:tcPr>
-          <w:p/>
+          <w:p>
+            <w:r>
+              <w:t>Rubrieknaam veranderen</w:t>
+            </w:r>
+          </w:p>
         </w:tc>
         <w:tc>
           <w:tcPr>
             <w:tcW w:w="3544" w:type="dxa"/>
           </w:tcPr>
-          <w:p/>
-        </w:tc>
-        <w:tc>
-          <w:tcPr>
-            <w:tcW w:w="3969" w:type="dxa"/>
-          </w:tcPr>
-          <w:p/>
-        </w:tc>
-        <w:tc>
-          <w:tcPr>
-            <w:tcW w:w="3969" w:type="dxa"/>
-          </w:tcPr>
-          <w:p/>
+          <w:p>
+            <w:proofErr w:type="spellStart"/>
+            <w:r>
+              <w:t>Rubrieknr</w:t>
+            </w:r>
+            <w:proofErr w:type="spellEnd"/>
+            <w:r>
+              <w:t>: &lt;laten staan&gt;</w:t>
+            </w:r>
+          </w:p>
+          <w:p>
+            <w:r>
+              <w:t xml:space="preserve">Rubrieknaam: </w:t>
+            </w:r>
+            <w:r>
+              <w:t>Verzamelen2</w:t>
+            </w:r>
+          </w:p>
+          <w:p>
+            <w:r>
+              <w:t>Hoofdrubriek: &lt;laten staan&gt;</w:t>
+            </w:r>
+          </w:p>
+          <w:p>
+            <w:proofErr w:type="spellStart"/>
+            <w:r>
+              <w:t>Volgnr</w:t>
+            </w:r>
+            <w:proofErr w:type="spellEnd"/>
+            <w:r>
+              <w:t>: &lt;laten staan&gt;</w:t>
+            </w:r>
+          </w:p>
+        </w:tc>
+        <w:tc>
+          <w:tcPr>
+            <w:tcW w:w="3969" w:type="dxa"/>
+          </w:tcPr>
+          <w:p>
+            <w:r>
+              <w:t xml:space="preserve">De naam wordt </w:t>
+            </w:r>
+            <w:r>
+              <w:t>geüpdatet</w:t>
+            </w:r>
+          </w:p>
+        </w:tc>
+        <w:tc>
+          <w:tcPr>
+            <w:tcW w:w="3969" w:type="dxa"/>
+          </w:tcPr>
+          <w:p>
+            <w:r>
+              <w:t>De naam wordt geüpdatet</w:t>
+            </w:r>
+          </w:p>
         </w:tc>
       </w:tr>
       <w:tr>
@@ -247,25 +507,192 @@
           <w:tcPr>
             <w:tcW w:w="2547" w:type="dxa"/>
           </w:tcPr>
-          <w:p/>
+          <w:p>
+            <w:r>
+              <w:t>Rubrieknaam veranderen in iets dat al bestaat</w:t>
+            </w:r>
+          </w:p>
         </w:tc>
         <w:tc>
           <w:tcPr>
             <w:tcW w:w="3544" w:type="dxa"/>
           </w:tcPr>
-          <w:p/>
-        </w:tc>
-        <w:tc>
-          <w:tcPr>
-            <w:tcW w:w="3969" w:type="dxa"/>
-          </w:tcPr>
-          <w:p/>
-        </w:tc>
-        <w:tc>
-          <w:tcPr>
-            <w:tcW w:w="3969" w:type="dxa"/>
-          </w:tcPr>
-          <w:p/>
+          <w:p>
+            <w:proofErr w:type="spellStart"/>
+            <w:r>
+              <w:t>Rubrieknr</w:t>
+            </w:r>
+            <w:proofErr w:type="spellEnd"/>
+            <w:r>
+              <w:t>: &lt;laten staan&gt;</w:t>
+            </w:r>
+          </w:p>
+          <w:p>
+            <w:r>
+              <w:t>Rubrieknaam: Verzamelen</w:t>
+            </w:r>
+          </w:p>
+          <w:p>
+            <w:r>
+              <w:t>Hoofdrubriek: &lt;laten staan&gt;</w:t>
+            </w:r>
+          </w:p>
+          <w:p>
+            <w:proofErr w:type="spellStart"/>
+            <w:r>
+              <w:t>Volgnr</w:t>
+            </w:r>
+            <w:proofErr w:type="spellEnd"/>
+            <w:r>
+              <w:t>: &lt;laten staan&gt;</w:t>
+            </w:r>
+          </w:p>
+        </w:tc>
+        <w:tc>
+          <w:tcPr>
+            <w:tcW w:w="3969" w:type="dxa"/>
+          </w:tcPr>
+          <w:p>
+            <w:r>
+              <w:t xml:space="preserve">Wordt toegestaan </w:t>
+            </w:r>
+            <w:r>
+              <w:t>als</w:t>
+            </w:r>
+            <w:r>
+              <w:t xml:space="preserve"> </w:t>
+            </w:r>
+            <w:r>
+              <w:t>de naam gebruikt word onder een andere hoofdcategorie, anders komt er een foutmelding.</w:t>
+            </w:r>
+          </w:p>
+        </w:tc>
+        <w:tc>
+          <w:tcPr>
+            <w:tcW w:w="3969" w:type="dxa"/>
+          </w:tcPr>
+          <w:p>
+            <w:r>
+              <w:t>Wordt toegestaan als de naam gebruikt word onder een andere hoofdcategorie, anders komt er een foutmelding.</w:t>
+            </w:r>
+          </w:p>
+        </w:tc>
+      </w:tr>
+      <w:tr>
+        <w:trPr>
+          <w:trHeight w:val="1700"/>
+        </w:trPr>
+        <w:tc>
+          <w:tcPr>
+            <w:tcW w:w="2547" w:type="dxa"/>
+          </w:tcPr>
+          <w:p>
+            <w:r>
+              <w:lastRenderedPageBreak/>
+              <w:t>Rubriekn</w:t>
+            </w:r>
+            <w:r>
+              <w:t xml:space="preserve">aam </w:t>
+            </w:r>
+            <w:r>
+              <w:t xml:space="preserve">veranderen in iets </w:t>
+            </w:r>
+            <w:r>
+              <w:t xml:space="preserve">dat </w:t>
+            </w:r>
+            <w:r>
+              <w:t>te lang</w:t>
+            </w:r>
+            <w:r>
+              <w:t xml:space="preserve"> is</w:t>
+            </w:r>
+          </w:p>
+        </w:tc>
+        <w:tc>
+          <w:tcPr>
+            <w:tcW w:w="3544" w:type="dxa"/>
+          </w:tcPr>
+          <w:p>
+            <w:proofErr w:type="spellStart"/>
+            <w:r>
+              <w:t>Rubrieknr</w:t>
+            </w:r>
+            <w:proofErr w:type="spellEnd"/>
+            <w:r>
+              <w:t>: &lt;laten staan&gt;</w:t>
+            </w:r>
+          </w:p>
+          <w:p>
+            <w:r>
+              <w:t xml:space="preserve">Rubrieknaam: </w:t>
+            </w:r>
+            <w:proofErr w:type="spellStart"/>
+            <w:r>
+              <w:t>aaaaaaaaaaaaaaaaaaaaaaaaa</w:t>
+            </w:r>
+            <w:proofErr w:type="spellEnd"/>
+            <w:r>
+              <w:t xml:space="preserve"> </w:t>
+            </w:r>
+            <w:proofErr w:type="spellStart"/>
+            <w:r>
+              <w:t>aaaaaaaaaaaaaaaaaaaaaaaaaa</w:t>
+            </w:r>
+            <w:proofErr w:type="spellEnd"/>
+          </w:p>
+          <w:p>
+            <w:r>
+              <w:t>(51 symbolen)</w:t>
+            </w:r>
+          </w:p>
+          <w:p>
+            <w:r>
+              <w:t>Hoofdrubriek: &lt;laten staan&gt;</w:t>
+            </w:r>
+          </w:p>
+          <w:p>
+            <w:proofErr w:type="spellStart"/>
+            <w:r>
+              <w:t>Volgnr</w:t>
+            </w:r>
+            <w:proofErr w:type="spellEnd"/>
+            <w:r>
+              <w:t>: &lt;laten staan&gt;</w:t>
+            </w:r>
+          </w:p>
+        </w:tc>
+        <w:tc>
+          <w:tcPr>
+            <w:tcW w:w="3969" w:type="dxa"/>
+          </w:tcPr>
+          <w:p>
+            <w:proofErr w:type="spellStart"/>
+            <w:r>
+              <w:t>Textvak</w:t>
+            </w:r>
+            <w:proofErr w:type="spellEnd"/>
+            <w:r>
+              <w:t xml:space="preserve"> staat een maximum van 50 </w:t>
+            </w:r>
+            <w:proofErr w:type="spellStart"/>
+            <w:r>
+              <w:t>characters</w:t>
+            </w:r>
+            <w:proofErr w:type="spellEnd"/>
+            <w:r>
+              <w:t xml:space="preserve"> toe (limiet van de kolom in de database), meer dan dit zal dus niet in de database </w:t>
+            </w:r>
+          </w:p>
+        </w:tc>
+        <w:tc>
+          <w:tcPr>
+            <w:tcW w:w="3969" w:type="dxa"/>
+          </w:tcPr>
+          <w:p>
+            <w:r>
+              <w:t>Krijgt een PDO crash pagina en de update wordt niet uitgevoerd.</w:t>
+            </w:r>
+          </w:p>
         </w:tc>
       </w:tr>
       <w:tr>
@@ -276,24 +703,70 @@
           <w:tcPr>
             <w:tcW w:w="2547" w:type="dxa"/>
           </w:tcPr>
+          <w:p>
+            <w:r>
+              <w:t>Hoofdrubriek veranderen</w:t>
+            </w:r>
+          </w:p>
+        </w:tc>
+        <w:tc>
+          <w:tcPr>
+            <w:tcW w:w="3544" w:type="dxa"/>
+          </w:tcPr>
+          <w:p>
+            <w:proofErr w:type="spellStart"/>
+            <w:r>
+              <w:t>Rubrieknr</w:t>
+            </w:r>
+            <w:proofErr w:type="spellEnd"/>
+            <w:r>
+              <w:t>: &lt;laten staan&gt;</w:t>
+            </w:r>
+          </w:p>
+          <w:p>
+            <w:r>
+              <w:t>Rubrieknaam: &lt;laten staan&gt;</w:t>
+            </w:r>
+          </w:p>
+          <w:p>
+            <w:r>
+              <w:t xml:space="preserve">Hoofdrubriek: </w:t>
+            </w:r>
+            <w:r>
+              <w:t>160</w:t>
+            </w:r>
+          </w:p>
+          <w:p>
+            <w:proofErr w:type="spellStart"/>
+            <w:r>
+              <w:t>Volgnr</w:t>
+            </w:r>
+            <w:proofErr w:type="spellEnd"/>
+            <w:r>
+              <w:t>: &lt;laten staan&gt;</w:t>
+            </w:r>
+          </w:p>
+        </w:tc>
+        <w:tc>
+          <w:tcPr>
+            <w:tcW w:w="3969" w:type="dxa"/>
+          </w:tcPr>
+          <w:p>
+            <w:r>
+              <w:t>Rubriek wordt geüpdatet en verplaatst naar zijn nieuwe hoofdrubriek</w:t>
+            </w:r>
+          </w:p>
           <w:p/>
         </w:tc>
         <w:tc>
           <w:tcPr>
-            <w:tcW w:w="3544" w:type="dxa"/>
-          </w:tcPr>
-          <w:p/>
-        </w:tc>
-        <w:tc>
-          <w:tcPr>
-            <w:tcW w:w="3969" w:type="dxa"/>
-          </w:tcPr>
-          <w:p/>
-        </w:tc>
-        <w:tc>
-          <w:tcPr>
-            <w:tcW w:w="3969" w:type="dxa"/>
-          </w:tcPr>
+            <w:tcW w:w="3969" w:type="dxa"/>
+          </w:tcPr>
+          <w:p>
+            <w:r>
+              <w:t>Rubriek wordt Geüpdatet en verplaatst naar zijn nieuwe hoofdrubriek</w:t>
+            </w:r>
+          </w:p>
           <w:p/>
         </w:tc>
       </w:tr>
@@ -305,25 +778,75 @@
           <w:tcPr>
             <w:tcW w:w="2547" w:type="dxa"/>
           </w:tcPr>
-          <w:p/>
+          <w:p>
+            <w:r>
+              <w:t xml:space="preserve">Hoofdrubriek veranderen in </w:t>
+            </w:r>
+            <w:r>
+              <w:t>een rubrieknummer</w:t>
+            </w:r>
+            <w:r>
+              <w:t xml:space="preserve"> dat niet bestaat</w:t>
+            </w:r>
+          </w:p>
         </w:tc>
         <w:tc>
           <w:tcPr>
             <w:tcW w:w="3544" w:type="dxa"/>
           </w:tcPr>
-          <w:p/>
-        </w:tc>
-        <w:tc>
-          <w:tcPr>
-            <w:tcW w:w="3969" w:type="dxa"/>
-          </w:tcPr>
-          <w:p/>
-        </w:tc>
-        <w:tc>
-          <w:tcPr>
-            <w:tcW w:w="3969" w:type="dxa"/>
-          </w:tcPr>
-          <w:p/>
+          <w:p>
+            <w:proofErr w:type="spellStart"/>
+            <w:r>
+              <w:t>Rubrieknr</w:t>
+            </w:r>
+            <w:proofErr w:type="spellEnd"/>
+            <w:r>
+              <w:t>: &lt;laten staan&gt;</w:t>
+            </w:r>
+          </w:p>
+          <w:p>
+            <w:r>
+              <w:t>Rubrieknaam: &lt;laten staan&gt;</w:t>
+            </w:r>
+          </w:p>
+          <w:p>
+            <w:r>
+              <w:t xml:space="preserve">Hoofdrubriek: </w:t>
+            </w:r>
+            <w:r>
+              <w:t>4</w:t>
+            </w:r>
+          </w:p>
+          <w:p>
+            <w:proofErr w:type="spellStart"/>
+            <w:r>
+              <w:t>Volgnr</w:t>
+            </w:r>
+            <w:proofErr w:type="spellEnd"/>
+            <w:r>
+              <w:t>: &lt;laten staan&gt;</w:t>
+            </w:r>
+          </w:p>
+        </w:tc>
+        <w:tc>
+          <w:tcPr>
+            <w:tcW w:w="3969" w:type="dxa"/>
+          </w:tcPr>
+          <w:p>
+            <w:r>
+              <w:t>Rubriek wordt niet geüpdatet en je krijgt een foutmelding</w:t>
+            </w:r>
+          </w:p>
+        </w:tc>
+        <w:tc>
+          <w:tcPr>
+            <w:tcW w:w="3969" w:type="dxa"/>
+          </w:tcPr>
+          <w:p>
+            <w:r>
+              <w:t>Rubriek wordt niet geüpdatet en je krijgt een foutmelding</w:t>
+            </w:r>
+          </w:p>
         </w:tc>
       </w:tr>
       <w:tr>
@@ -334,25 +857,76 @@
           <w:tcPr>
             <w:tcW w:w="2547" w:type="dxa"/>
           </w:tcPr>
-          <w:p/>
+          <w:p>
+            <w:r>
+              <w:t>String invullen in hoofdrubriek</w:t>
+            </w:r>
+          </w:p>
         </w:tc>
         <w:tc>
           <w:tcPr>
             <w:tcW w:w="3544" w:type="dxa"/>
           </w:tcPr>
-          <w:p/>
-        </w:tc>
-        <w:tc>
-          <w:tcPr>
-            <w:tcW w:w="3969" w:type="dxa"/>
-          </w:tcPr>
-          <w:p/>
-        </w:tc>
-        <w:tc>
-          <w:tcPr>
-            <w:tcW w:w="3969" w:type="dxa"/>
-          </w:tcPr>
-          <w:p/>
+          <w:p>
+            <w:proofErr w:type="spellStart"/>
+            <w:r>
+              <w:t>Rubrieknr</w:t>
+            </w:r>
+            <w:proofErr w:type="spellEnd"/>
+            <w:r>
+              <w:t>: &lt;laten staan&gt;</w:t>
+            </w:r>
+          </w:p>
+          <w:p>
+            <w:r>
+              <w:t>Rubrieknaam: &lt;laten staan&gt;</w:t>
+            </w:r>
+          </w:p>
+          <w:p>
+            <w:r>
+              <w:t xml:space="preserve">Hoofdrubriek: </w:t>
+            </w:r>
+            <w:proofErr w:type="spellStart"/>
+            <w:r>
+              <w:t>fasdfj</w:t>
+            </w:r>
+            <w:proofErr w:type="spellEnd"/>
+          </w:p>
+          <w:p>
+            <w:proofErr w:type="spellStart"/>
+            <w:r>
+              <w:t>Volgnr</w:t>
+            </w:r>
+            <w:proofErr w:type="spellEnd"/>
+            <w:r>
+              <w:t>: &lt;laten staan&gt;</w:t>
+            </w:r>
+          </w:p>
+        </w:tc>
+        <w:tc>
+          <w:tcPr>
+            <w:tcW w:w="3969" w:type="dxa"/>
+          </w:tcPr>
+          <w:p>
+            <w:proofErr w:type="spellStart"/>
+            <w:r>
+              <w:t>Textvak</w:t>
+            </w:r>
+            <w:proofErr w:type="spellEnd"/>
+            <w:r>
+              <w:t xml:space="preserve"> staat alleen nummers toe maar door de html te veranderen kan een string ingevuld worden, dit wordt ook niet in de database geüpdatet </w:t>
+            </w:r>
+          </w:p>
+        </w:tc>
+        <w:tc>
+          <w:tcPr>
+            <w:tcW w:w="3969" w:type="dxa"/>
+          </w:tcPr>
+          <w:p>
+            <w:r>
+              <w:t>Krijgt een PDO crash pagina en de update wordt niet uitgevoerd.</w:t>
+            </w:r>
+          </w:p>
         </w:tc>
       </w:tr>
       <w:tr>
@@ -363,25 +937,85 @@
           <w:tcPr>
             <w:tcW w:w="2547" w:type="dxa"/>
           </w:tcPr>
+          <w:p>
+            <w:proofErr w:type="spellStart"/>
+            <w:r>
+              <w:t>Volgnr</w:t>
+            </w:r>
+            <w:proofErr w:type="spellEnd"/>
+            <w:r>
+              <w:t xml:space="preserve"> veranderen</w:t>
+            </w:r>
+          </w:p>
+        </w:tc>
+        <w:tc>
+          <w:tcPr>
+            <w:tcW w:w="3544" w:type="dxa"/>
+          </w:tcPr>
+          <w:p>
+            <w:proofErr w:type="spellStart"/>
+            <w:r>
+              <w:t>Rubrieknr</w:t>
+            </w:r>
+            <w:proofErr w:type="spellEnd"/>
+            <w:r>
+              <w:t>: &lt;laten staan&gt;</w:t>
+            </w:r>
+          </w:p>
+          <w:p>
+            <w:r>
+              <w:t>Rubrieknaam: &lt;laten staan&gt;</w:t>
+            </w:r>
+          </w:p>
+          <w:p>
+            <w:r>
+              <w:t>Hoofdrubriek: &lt;laten staan&gt;</w:t>
+            </w:r>
+          </w:p>
+          <w:p>
+            <w:proofErr w:type="spellStart"/>
+            <w:r>
+              <w:t>Volgnr</w:t>
+            </w:r>
+            <w:proofErr w:type="spellEnd"/>
+            <w:r>
+              <w:t>:</w:t>
+            </w:r>
+            <w:r>
+              <w:t xml:space="preserve"> 3</w:t>
+            </w:r>
+          </w:p>
           <w:p/>
         </w:tc>
         <w:tc>
           <w:tcPr>
-            <w:tcW w:w="3544" w:type="dxa"/>
-          </w:tcPr>
-          <w:p/>
-        </w:tc>
-        <w:tc>
-          <w:tcPr>
-            <w:tcW w:w="3969" w:type="dxa"/>
-          </w:tcPr>
-          <w:p/>
-        </w:tc>
-        <w:tc>
-          <w:tcPr>
-            <w:tcW w:w="3969" w:type="dxa"/>
-          </w:tcPr>
-          <w:p/>
+            <w:tcW w:w="3969" w:type="dxa"/>
+          </w:tcPr>
+          <w:p>
+            <w:proofErr w:type="spellStart"/>
+            <w:r>
+              <w:t>Volgnr</w:t>
+            </w:r>
+            <w:proofErr w:type="spellEnd"/>
+            <w:r>
+              <w:t xml:space="preserve"> verandert</w:t>
+            </w:r>
+          </w:p>
+        </w:tc>
+        <w:tc>
+          <w:tcPr>
+            <w:tcW w:w="3969" w:type="dxa"/>
+          </w:tcPr>
+          <w:p>
+            <w:proofErr w:type="spellStart"/>
+            <w:r>
+              <w:t>Volgnr</w:t>
+            </w:r>
+            <w:proofErr w:type="spellEnd"/>
+            <w:r>
+              <w:t xml:space="preserve"> verandert</w:t>
+            </w:r>
+          </w:p>
         </w:tc>
       </w:tr>
       <w:tr>
@@ -392,25 +1026,76 @@
           <w:tcPr>
             <w:tcW w:w="2547" w:type="dxa"/>
           </w:tcPr>
-          <w:p/>
+          <w:p>
+            <w:r>
+              <w:t>String invullen in hoofdrubriek</w:t>
+            </w:r>
+          </w:p>
         </w:tc>
         <w:tc>
           <w:tcPr>
             <w:tcW w:w="3544" w:type="dxa"/>
           </w:tcPr>
-          <w:p/>
-        </w:tc>
-        <w:tc>
-          <w:tcPr>
-            <w:tcW w:w="3969" w:type="dxa"/>
-          </w:tcPr>
-          <w:p/>
-        </w:tc>
-        <w:tc>
-          <w:tcPr>
-            <w:tcW w:w="3969" w:type="dxa"/>
-          </w:tcPr>
-          <w:p/>
+          <w:p>
+            <w:proofErr w:type="spellStart"/>
+            <w:r>
+              <w:t>Rubrieknr</w:t>
+            </w:r>
+            <w:proofErr w:type="spellEnd"/>
+            <w:r>
+              <w:t>: &lt;laten staan&gt;</w:t>
+            </w:r>
+          </w:p>
+          <w:p>
+            <w:r>
+              <w:t>Rubrieknaam: &lt;laten staan&gt;</w:t>
+            </w:r>
+          </w:p>
+          <w:p>
+            <w:r>
+              <w:t>Hoofdrubriek: &lt;laten staan&gt;</w:t>
+            </w:r>
+          </w:p>
+          <w:p>
+            <w:proofErr w:type="spellStart"/>
+            <w:r>
+              <w:t>Volgnr</w:t>
+            </w:r>
+            <w:proofErr w:type="spellEnd"/>
+            <w:r>
+              <w:t xml:space="preserve">: </w:t>
+            </w:r>
+            <w:proofErr w:type="spellStart"/>
+            <w:r>
+              <w:t>kjhlakhf</w:t>
+            </w:r>
+            <w:proofErr w:type="spellEnd"/>
+          </w:p>
+        </w:tc>
+        <w:tc>
+          <w:tcPr>
+            <w:tcW w:w="3969" w:type="dxa"/>
+          </w:tcPr>
+          <w:p>
+            <w:proofErr w:type="spellStart"/>
+            <w:r>
+              <w:t>Textvak</w:t>
+            </w:r>
+            <w:proofErr w:type="spellEnd"/>
+            <w:r>
+              <w:t xml:space="preserve"> staat alleen nummers toe maar door de html te veranderen kan een string ingevuld worden, dit wordt ook niet in de database geüpdatet </w:t>
+            </w:r>
+          </w:p>
+        </w:tc>
+        <w:tc>
+          <w:tcPr>
+            <w:tcW w:w="3969" w:type="dxa"/>
+          </w:tcPr>
+          <w:p>
+            <w:r>
+              <w:t>Krijgt een PDO crash pagina en de update wordt niet uitgevoerd.</w:t>
+            </w:r>
+          </w:p>
         </w:tc>
       </w:tr>
       <w:tr>
@@ -421,25 +1106,225 @@
           <w:tcPr>
             <w:tcW w:w="2547" w:type="dxa"/>
           </w:tcPr>
-          <w:p/>
+          <w:p>
+            <w:r>
+              <w:t>Alles tegelijk veranderen</w:t>
+            </w:r>
+          </w:p>
         </w:tc>
         <w:tc>
           <w:tcPr>
             <w:tcW w:w="3544" w:type="dxa"/>
           </w:tcPr>
-          <w:p/>
-        </w:tc>
-        <w:tc>
-          <w:tcPr>
-            <w:tcW w:w="3969" w:type="dxa"/>
-          </w:tcPr>
-          <w:p/>
-        </w:tc>
-        <w:tc>
-          <w:tcPr>
-            <w:tcW w:w="3969" w:type="dxa"/>
-          </w:tcPr>
-          <w:p/>
+          <w:p>
+            <w:proofErr w:type="spellStart"/>
+            <w:r>
+              <w:t>Rubrieknr</w:t>
+            </w:r>
+            <w:proofErr w:type="spellEnd"/>
+            <w:r>
+              <w:t xml:space="preserve">: </w:t>
+            </w:r>
+            <w:r>
+              <w:t>3</w:t>
+            </w:r>
+          </w:p>
+          <w:p>
+            <w:r>
+              <w:t xml:space="preserve">Rubrieknaam: </w:t>
+            </w:r>
+            <w:r>
+              <w:t>Postzegels1</w:t>
+            </w:r>
+          </w:p>
+          <w:p>
+            <w:r>
+              <w:t xml:space="preserve">Hoofdrubriek: </w:t>
+            </w:r>
+            <w:r>
+              <w:t>1</w:t>
+            </w:r>
+          </w:p>
+          <w:p>
+            <w:proofErr w:type="spellStart"/>
+            <w:r>
+              <w:t>Volgnr</w:t>
+            </w:r>
+            <w:proofErr w:type="spellEnd"/>
+            <w:r>
+              <w:t xml:space="preserve">: </w:t>
+            </w:r>
+            <w:r>
+              <w:t>2</w:t>
+            </w:r>
+          </w:p>
+        </w:tc>
+        <w:tc>
+          <w:tcPr>
+            <w:tcW w:w="3969" w:type="dxa"/>
+          </w:tcPr>
+          <w:p>
+            <w:r>
+              <w:t>De update veranderd succesvol alle waardes</w:t>
+            </w:r>
+          </w:p>
+        </w:tc>
+        <w:tc>
+          <w:tcPr>
+            <w:tcW w:w="3969" w:type="dxa"/>
+          </w:tcPr>
+          <w:p>
+            <w:r>
+              <w:t>De update veranderd succesvol alle waardes</w:t>
+            </w:r>
+          </w:p>
+        </w:tc>
+      </w:tr>
+      <w:tr>
+        <w:trPr>
+          <w:trHeight w:val="992"/>
+        </w:trPr>
+        <w:tc>
+          <w:tcPr>
+            <w:tcW w:w="2547" w:type="dxa"/>
+          </w:tcPr>
+          <w:p>
+            <w:r>
+              <w:lastRenderedPageBreak/>
+              <w:t>Niks veranderen</w:t>
+            </w:r>
+          </w:p>
+        </w:tc>
+        <w:tc>
+          <w:tcPr>
+            <w:tcW w:w="3544" w:type="dxa"/>
+          </w:tcPr>
+          <w:p>
+            <w:proofErr w:type="spellStart"/>
+            <w:r>
+              <w:t>Rubrieknr</w:t>
+            </w:r>
+            <w:proofErr w:type="spellEnd"/>
+            <w:r>
+              <w:t>: &lt;laten staan&gt;</w:t>
+            </w:r>
+          </w:p>
+          <w:p>
+            <w:r>
+              <w:t>Rubrieknaam: &lt;laten staan&gt;</w:t>
+            </w:r>
+          </w:p>
+          <w:p>
+            <w:r>
+              <w:t>Hoofdrubriek: &lt;laten staan&gt;</w:t>
+            </w:r>
+          </w:p>
+          <w:p>
+            <w:proofErr w:type="spellStart"/>
+            <w:r>
+              <w:t>Volgnr</w:t>
+            </w:r>
+            <w:proofErr w:type="spellEnd"/>
+            <w:r>
+              <w:t>:</w:t>
+            </w:r>
+            <w:r>
+              <w:t xml:space="preserve"> </w:t>
+            </w:r>
+            <w:r>
+              <w:t>&lt;laten staan&gt;</w:t>
+            </w:r>
+          </w:p>
+        </w:tc>
+        <w:tc>
+          <w:tcPr>
+            <w:tcW w:w="3969" w:type="dxa"/>
+          </w:tcPr>
+          <w:p>
+            <w:r>
+              <w:t xml:space="preserve"> Er gaat niks fout en er verandert niks</w:t>
+            </w:r>
+          </w:p>
+        </w:tc>
+        <w:tc>
+          <w:tcPr>
+            <w:tcW w:w="3969" w:type="dxa"/>
+          </w:tcPr>
+          <w:p>
+            <w:r>
+              <w:t xml:space="preserve"> Er gaat niks fout en er verandert niks</w:t>
+            </w:r>
+          </w:p>
+        </w:tc>
+      </w:tr>
+      <w:tr>
+        <w:trPr>
+          <w:trHeight w:val="269"/>
+        </w:trPr>
+        <w:tc>
+          <w:tcPr>
+            <w:tcW w:w="2547" w:type="dxa"/>
+          </w:tcPr>
+          <w:p>
+            <w:r>
+              <w:t>Velden leeg laten</w:t>
+            </w:r>
+          </w:p>
+        </w:tc>
+        <w:tc>
+          <w:tcPr>
+            <w:tcW w:w="3544" w:type="dxa"/>
+          </w:tcPr>
+          <w:p>
+            <w:proofErr w:type="spellStart"/>
+            <w:r>
+              <w:t>Rubrieknr</w:t>
+            </w:r>
+            <w:proofErr w:type="spellEnd"/>
+            <w:r>
+              <w:t>: &lt;laten staan&gt;</w:t>
+            </w:r>
+          </w:p>
+          <w:p>
+            <w:r>
+              <w:t xml:space="preserve">Rubrieknaam: </w:t>
+            </w:r>
+          </w:p>
+          <w:p>
+            <w:r>
+              <w:t>Hoofdrubriek: &lt;laten staan&gt;</w:t>
+            </w:r>
+          </w:p>
+          <w:p>
+            <w:proofErr w:type="spellStart"/>
+            <w:r>
+              <w:t>Volgnr</w:t>
+            </w:r>
+            <w:proofErr w:type="spellEnd"/>
+            <w:r>
+              <w:t xml:space="preserve">: </w:t>
+            </w:r>
+          </w:p>
+        </w:tc>
+        <w:tc>
+          <w:tcPr>
+            <w:tcW w:w="3969" w:type="dxa"/>
+          </w:tcPr>
+          <w:p>
+            <w:r>
+              <w:t>Er wordt gekeken of alles is ingevuld, zo niet krijg je hier een foutmelding over en verandert er niks</w:t>
+            </w:r>
+          </w:p>
+        </w:tc>
+        <w:tc>
+          <w:tcPr>
+            <w:tcW w:w="3969" w:type="dxa"/>
+          </w:tcPr>
+          <w:p>
+            <w:r>
+              <w:t>Er wordt gekeken of alles is ingevuld, zo niet krijg je hier een foutmelding over en verandert er niks</w:t>
+            </w:r>
+          </w:p>
         </w:tc>
       </w:tr>
     </w:tbl>
@@ -460,10 +1345,9 @@
         <w:tblLook w:val="04A0" w:firstRow="1" w:lastRow="0" w:firstColumn="1" w:lastColumn="0" w:noHBand="0" w:noVBand="1"/>
       </w:tblPr>
       <w:tblGrid>
-        <w:gridCol w:w="2547"/>
-        <w:gridCol w:w="3544"/>
-        <w:gridCol w:w="3969"/>
-        <w:gridCol w:w="3969"/>
+        <w:gridCol w:w="4676"/>
+        <w:gridCol w:w="4676"/>
+        <w:gridCol w:w="4677"/>
       </w:tblGrid>
       <w:tr>
         <w:trPr>
@@ -471,7 +1355,7 @@
         </w:trPr>
         <w:tc>
           <w:tcPr>
-            <w:tcW w:w="2547" w:type="dxa"/>
+            <w:tcW w:w="4676" w:type="dxa"/>
           </w:tcPr>
           <w:p>
             <w:r>
@@ -481,17 +1365,7 @@
         </w:tc>
         <w:tc>
           <w:tcPr>
-            <w:tcW w:w="3544" w:type="dxa"/>
-          </w:tcPr>
-          <w:p>
-            <w:r>
-              <w:t>Input</w:t>
-            </w:r>
-          </w:p>
-        </w:tc>
-        <w:tc>
-          <w:tcPr>
-            <w:tcW w:w="3969" w:type="dxa"/>
+            <w:tcW w:w="4676" w:type="dxa"/>
           </w:tcPr>
           <w:p>
             <w:r>
@@ -501,7 +1375,7 @@
         </w:tc>
         <w:tc>
           <w:tcPr>
-            <w:tcW w:w="3969" w:type="dxa"/>
+            <w:tcW w:w="4677" w:type="dxa"/>
           </w:tcPr>
           <w:p>
             <w:r>
@@ -516,27 +1390,41 @@
         </w:trPr>
         <w:tc>
           <w:tcPr>
-            <w:tcW w:w="2547" w:type="dxa"/>
-          </w:tcPr>
-          <w:p/>
-        </w:tc>
-        <w:tc>
-          <w:tcPr>
-            <w:tcW w:w="3544" w:type="dxa"/>
-          </w:tcPr>
-          <w:p/>
-        </w:tc>
-        <w:tc>
-          <w:tcPr>
-            <w:tcW w:w="3969" w:type="dxa"/>
-          </w:tcPr>
-          <w:p/>
-        </w:tc>
-        <w:tc>
-          <w:tcPr>
-            <w:tcW w:w="3969" w:type="dxa"/>
-          </w:tcPr>
-          <w:p/>
+            <w:tcW w:w="4676" w:type="dxa"/>
+          </w:tcPr>
+          <w:p>
+            <w:r>
+              <w:t xml:space="preserve">Rubriek dat geen </w:t>
+            </w:r>
+            <w:proofErr w:type="spellStart"/>
+            <w:r>
+              <w:t>subrubrieken</w:t>
+            </w:r>
+            <w:proofErr w:type="spellEnd"/>
+            <w:r>
+              <w:t xml:space="preserve"> heeft verwijderen</w:t>
+            </w:r>
+          </w:p>
+        </w:tc>
+        <w:tc>
+          <w:tcPr>
+            <w:tcW w:w="4676" w:type="dxa"/>
+          </w:tcPr>
+          <w:p>
+            <w:r>
+              <w:t>De rubriek wordt verwijderd</w:t>
+            </w:r>
+          </w:p>
+        </w:tc>
+        <w:tc>
+          <w:tcPr>
+            <w:tcW w:w="4677" w:type="dxa"/>
+          </w:tcPr>
+          <w:p>
+            <w:r>
+              <w:t>De rubriek wordt verwijderd</w:t>
+            </w:r>
+          </w:p>
         </w:tc>
       </w:tr>
       <w:tr>
@@ -545,27 +1433,265 @@
         </w:trPr>
         <w:tc>
           <w:tcPr>
-            <w:tcW w:w="2547" w:type="dxa"/>
-          </w:tcPr>
-          <w:p/>
-        </w:tc>
-        <w:tc>
-          <w:tcPr>
-            <w:tcW w:w="3544" w:type="dxa"/>
-          </w:tcPr>
-          <w:p/>
-        </w:tc>
-        <w:tc>
-          <w:tcPr>
-            <w:tcW w:w="3969" w:type="dxa"/>
-          </w:tcPr>
-          <w:p/>
-        </w:tc>
-        <w:tc>
-          <w:tcPr>
-            <w:tcW w:w="3969" w:type="dxa"/>
-          </w:tcPr>
-          <w:p/>
+            <w:tcW w:w="4676" w:type="dxa"/>
+          </w:tcPr>
+          <w:p>
+            <w:r>
+              <w:t xml:space="preserve">Rubriek dat </w:t>
+            </w:r>
+            <w:proofErr w:type="spellStart"/>
+            <w:r>
+              <w:t>subrubrieken</w:t>
+            </w:r>
+            <w:proofErr w:type="spellEnd"/>
+            <w:r>
+              <w:t xml:space="preserve"> heeft verwijderen</w:t>
+            </w:r>
+          </w:p>
+        </w:tc>
+        <w:tc>
+          <w:tcPr>
+            <w:tcW w:w="4676" w:type="dxa"/>
+          </w:tcPr>
+          <w:p>
+            <w:r>
+              <w:t>De rubriek wordt niet verwijderd en er komt een foutmelding</w:t>
+            </w:r>
+          </w:p>
+        </w:tc>
+        <w:tc>
+          <w:tcPr>
+            <w:tcW w:w="4677" w:type="dxa"/>
+          </w:tcPr>
+          <w:p>
+            <w:r>
+              <w:t>De rubriek wordt niet verwijderd en er komt een foutmelding</w:t>
+            </w:r>
+          </w:p>
+        </w:tc>
+      </w:tr>
+      <w:tr>
+        <w:trPr>
+          <w:trHeight w:val="269"/>
+        </w:trPr>
+        <w:tc>
+          <w:tcPr>
+            <w:tcW w:w="4676" w:type="dxa"/>
+          </w:tcPr>
+          <w:p>
+            <w:r>
+              <w:t>Rubriek</w:t>
+            </w:r>
+            <w:r>
+              <w:t xml:space="preserve"> </w:t>
+            </w:r>
+            <w:r>
+              <w:t>verwijderen d</w:t>
+            </w:r>
+            <w:r>
+              <w:t>ie</w:t>
+            </w:r>
+            <w:r>
+              <w:t xml:space="preserve"> geen </w:t>
+            </w:r>
+            <w:proofErr w:type="spellStart"/>
+            <w:r>
+              <w:t>subrubrieken</w:t>
+            </w:r>
+            <w:proofErr w:type="spellEnd"/>
+            <w:r>
+              <w:t xml:space="preserve"> heeft </w:t>
+            </w:r>
+            <w:r>
+              <w:t>maar wel producten in die rubriek</w:t>
+            </w:r>
+          </w:p>
+        </w:tc>
+        <w:tc>
+          <w:tcPr>
+            <w:tcW w:w="4676" w:type="dxa"/>
+          </w:tcPr>
+          <w:p>
+            <w:r>
+              <w:t>De rubriek wordt verwijderd en alle producten in die rubriek worden in hun hoofdcategorie gezet</w:t>
+            </w:r>
+          </w:p>
+        </w:tc>
+        <w:tc>
+          <w:tcPr>
+            <w:tcW w:w="4677" w:type="dxa"/>
+          </w:tcPr>
+          <w:p>
+            <w:r>
+              <w:t>De rubriek wordt verwijderd en alle producten in die rubriek worden in hun hoofdcategorie gezet</w:t>
+            </w:r>
+          </w:p>
+        </w:tc>
+      </w:tr>
+      <w:tr>
+        <w:trPr>
+          <w:trHeight w:val="269"/>
+        </w:trPr>
+        <w:tc>
+          <w:tcPr>
+            <w:tcW w:w="4676" w:type="dxa"/>
+          </w:tcPr>
+          <w:p>
+            <w:r>
+              <w:t xml:space="preserve">Rubriek verwijderen die </w:t>
+            </w:r>
+            <w:r>
+              <w:t>wel</w:t>
+            </w:r>
+            <w:r>
+              <w:t xml:space="preserve"> sub</w:t>
+            </w:r>
+            <w:proofErr w:type="spellStart"/>
+            <w:r>
+              <w:t>rubrieken</w:t>
+            </w:r>
+            <w:proofErr w:type="spellEnd"/>
+            <w:r>
+              <w:t xml:space="preserve"> heeft </w:t>
+            </w:r>
+            <w:r>
+              <w:t>en</w:t>
+            </w:r>
+            <w:r>
+              <w:t xml:space="preserve"> producten in die rubriek</w:t>
+            </w:r>
+          </w:p>
+        </w:tc>
+        <w:tc>
+          <w:tcPr>
+            <w:tcW w:w="4676" w:type="dxa"/>
+          </w:tcPr>
+          <w:p>
+            <w:r>
+              <w:t>De rubriek wordt niet verwijderd en er komt een foutmelding</w:t>
+            </w:r>
+            <w:r>
+              <w:t xml:space="preserve"> </w:t>
+            </w:r>
+          </w:p>
+        </w:tc>
+        <w:tc>
+          <w:tcPr>
+            <w:tcW w:w="4677" w:type="dxa"/>
+          </w:tcPr>
+          <w:p>
+            <w:r>
+              <w:t xml:space="preserve">De rubriek wordt niet verwijderd en er komt een foutmelding </w:t>
+            </w:r>
+          </w:p>
+        </w:tc>
+      </w:tr>
+      <w:tr>
+        <w:trPr>
+          <w:trHeight w:val="269"/>
+        </w:trPr>
+        <w:tc>
+          <w:tcPr>
+            <w:tcW w:w="4676" w:type="dxa"/>
+          </w:tcPr>
+          <w:p>
+            <w:r>
+              <w:t>Rubriek met als hoofdrubriek -1 verwijderen als er</w:t>
+            </w:r>
+            <w:r>
+              <w:t xml:space="preserve"> geen</w:t>
+            </w:r>
+            <w:r>
+              <w:t xml:space="preserve"> producten in zitten </w:t>
+            </w:r>
+            <w:r>
+              <w:t>en</w:t>
+            </w:r>
+            <w:r>
+              <w:t xml:space="preserve"> geen </w:t>
+            </w:r>
+            <w:proofErr w:type="spellStart"/>
+            <w:r>
+              <w:t>subrubrieken</w:t>
+            </w:r>
+            <w:proofErr w:type="spellEnd"/>
+          </w:p>
+        </w:tc>
+        <w:tc>
+          <w:tcPr>
+            <w:tcW w:w="4676" w:type="dxa"/>
+          </w:tcPr>
+          <w:p>
+            <w:r>
+              <w:t>De rubriek wordt verwijderd</w:t>
+            </w:r>
+          </w:p>
+        </w:tc>
+        <w:tc>
+          <w:tcPr>
+            <w:tcW w:w="4677" w:type="dxa"/>
+          </w:tcPr>
+          <w:p>
+            <w:r>
+              <w:t>De rubriek wordt verwijderd</w:t>
+            </w:r>
+          </w:p>
+        </w:tc>
+      </w:tr>
+      <w:tr>
+        <w:trPr>
+          <w:trHeight w:val="269"/>
+        </w:trPr>
+        <w:tc>
+          <w:tcPr>
+            <w:tcW w:w="4676" w:type="dxa"/>
+          </w:tcPr>
+          <w:p>
+            <w:r>
+              <w:t xml:space="preserve">Rubriek met als hoofdrubriek -1 verwijderen als er producten in zitten maar geen </w:t>
+            </w:r>
+            <w:proofErr w:type="spellStart"/>
+            <w:r>
+              <w:t>subrubrieken</w:t>
+            </w:r>
+            <w:proofErr w:type="spellEnd"/>
+          </w:p>
+        </w:tc>
+        <w:tc>
+          <w:tcPr>
+            <w:tcW w:w="4676" w:type="dxa"/>
+          </w:tcPr>
+          <w:p>
+            <w:r>
+              <w:t xml:space="preserve">De rubriek wordt niet verwijderd om te voorkomen dat de </w:t>
+            </w:r>
+            <w:proofErr w:type="spellStart"/>
+            <w:r>
+              <w:t>vorwerpen</w:t>
+            </w:r>
+            <w:proofErr w:type="spellEnd"/>
+            <w:r>
+              <w:t xml:space="preserve"> in de categorie ROOT terecht komen</w:t>
+            </w:r>
+          </w:p>
+        </w:tc>
+        <w:tc>
+          <w:tcPr>
+            <w:tcW w:w="4677" w:type="dxa"/>
+          </w:tcPr>
+          <w:p>
+            <w:r>
+              <w:t xml:space="preserve">De rubriek wordt niet verwijderd om te voorkomen dat de </w:t>
+            </w:r>
+            <w:proofErr w:type="spellStart"/>
+            <w:r>
+              <w:t>vorwerpen</w:t>
+            </w:r>
+            <w:proofErr w:type="spellEnd"/>
+            <w:r>
+              <w:t xml:space="preserve"> in de categorie ROOT terecht komen</w:t>
+            </w:r>
+          </w:p>
         </w:tc>
       </w:tr>
     </w:tbl>
@@ -573,9 +1699,25 @@
     <w:p/>
     <w:p>
       <w:pPr>
+        <w:rPr>
+          <w:rFonts w:asciiTheme="majorHAnsi" w:eastAsiaTheme="majorEastAsia" w:hAnsiTheme="majorHAnsi" w:cstheme="majorBidi"/>
+          <w:color w:val="2E74B5" w:themeColor="accent1" w:themeShade="BF"/>
+          <w:sz w:val="32"/>
+          <w:szCs w:val="32"/>
+        </w:rPr>
+      </w:pPr>
+      <w:r>
+        <w:br w:type="page"/>
+      </w:r>
+    </w:p>
+    <w:p>
+      <w:pPr>
         <w:pStyle w:val="Heading1"/>
       </w:pPr>
+      <w:bookmarkStart w:id="0" w:name="_GoBack"/>
+      <w:bookmarkEnd w:id="0"/>
       <w:r>
+        <w:lastRenderedPageBreak/>
         <w:t>Rubrieken toevoegen</w:t>
       </w:r>
     </w:p>
@@ -644,25 +1786,78 @@
           <w:tcPr>
             <w:tcW w:w="2547" w:type="dxa"/>
           </w:tcPr>
-          <w:p/>
+          <w:p>
+            <w:r>
+              <w:t>Rubriek maken</w:t>
+            </w:r>
+          </w:p>
         </w:tc>
         <w:tc>
           <w:tcPr>
             <w:tcW w:w="3544" w:type="dxa"/>
           </w:tcPr>
-          <w:p/>
-        </w:tc>
-        <w:tc>
-          <w:tcPr>
-            <w:tcW w:w="3969" w:type="dxa"/>
-          </w:tcPr>
-          <w:p/>
-        </w:tc>
-        <w:tc>
-          <w:tcPr>
-            <w:tcW w:w="3969" w:type="dxa"/>
-          </w:tcPr>
-          <w:p/>
+          <w:p>
+            <w:proofErr w:type="spellStart"/>
+            <w:r>
+              <w:t>Rubrieknr</w:t>
+            </w:r>
+            <w:proofErr w:type="spellEnd"/>
+            <w:r>
+              <w:t xml:space="preserve">: </w:t>
+            </w:r>
+            <w:r>
+              <w:t>2</w:t>
+            </w:r>
+          </w:p>
+          <w:p>
+            <w:r>
+              <w:t xml:space="preserve">Rubrieknaam: </w:t>
+            </w:r>
+            <w:r>
+              <w:t>test</w:t>
+            </w:r>
+          </w:p>
+          <w:p>
+            <w:r>
+              <w:t xml:space="preserve">Hoofdrubriek: </w:t>
+            </w:r>
+            <w:r>
+              <w:t>-1</w:t>
+            </w:r>
+          </w:p>
+          <w:p>
+            <w:proofErr w:type="spellStart"/>
+            <w:r>
+              <w:t>Volgnr</w:t>
+            </w:r>
+            <w:proofErr w:type="spellEnd"/>
+            <w:r>
+              <w:t xml:space="preserve">: </w:t>
+            </w:r>
+            <w:r>
+              <w:t>1</w:t>
+            </w:r>
+          </w:p>
+        </w:tc>
+        <w:tc>
+          <w:tcPr>
+            <w:tcW w:w="3969" w:type="dxa"/>
+          </w:tcPr>
+          <w:p>
+            <w:r>
+              <w:t>De rubriek wordt toegevoegd</w:t>
+            </w:r>
+          </w:p>
+        </w:tc>
+        <w:tc>
+          <w:tcPr>
+            <w:tcW w:w="3969" w:type="dxa"/>
+          </w:tcPr>
+          <w:p>
+            <w:r>
+              <w:t>De rubriek wordt toegevoegd</w:t>
+            </w:r>
+          </w:p>
         </w:tc>
       </w:tr>
       <w:tr>
@@ -673,25 +1868,374 @@
           <w:tcPr>
             <w:tcW w:w="2547" w:type="dxa"/>
           </w:tcPr>
-          <w:p/>
+          <w:p>
+            <w:r>
+              <w:t>Rubriek maken</w:t>
+            </w:r>
+            <w:r>
+              <w:t xml:space="preserve"> met rubrieknummer dat al bestaat</w:t>
+            </w:r>
+          </w:p>
         </w:tc>
         <w:tc>
           <w:tcPr>
             <w:tcW w:w="3544" w:type="dxa"/>
           </w:tcPr>
-          <w:p/>
-        </w:tc>
-        <w:tc>
-          <w:tcPr>
-            <w:tcW w:w="3969" w:type="dxa"/>
-          </w:tcPr>
-          <w:p/>
-        </w:tc>
-        <w:tc>
-          <w:tcPr>
-            <w:tcW w:w="3969" w:type="dxa"/>
-          </w:tcPr>
-          <w:p/>
+          <w:p>
+            <w:proofErr w:type="spellStart"/>
+            <w:r>
+              <w:t>Rubrieknr</w:t>
+            </w:r>
+            <w:proofErr w:type="spellEnd"/>
+            <w:r>
+              <w:t xml:space="preserve">: </w:t>
+            </w:r>
+            <w:r>
+              <w:t>1</w:t>
+            </w:r>
+          </w:p>
+          <w:p>
+            <w:r>
+              <w:t xml:space="preserve">Rubrieknaam: </w:t>
+            </w:r>
+            <w:r>
+              <w:t>test</w:t>
+            </w:r>
+            <w:r>
+              <w:t>2</w:t>
+            </w:r>
+          </w:p>
+          <w:p>
+            <w:r>
+              <w:t xml:space="preserve">Hoofdrubriek: </w:t>
+            </w:r>
+            <w:r>
+              <w:t>-1</w:t>
+            </w:r>
+          </w:p>
+          <w:p>
+            <w:proofErr w:type="spellStart"/>
+            <w:r>
+              <w:t>Volgnr</w:t>
+            </w:r>
+            <w:proofErr w:type="spellEnd"/>
+            <w:r>
+              <w:t>:</w:t>
+            </w:r>
+            <w:r>
+              <w:t xml:space="preserve"> 1</w:t>
+            </w:r>
+          </w:p>
+        </w:tc>
+        <w:tc>
+          <w:tcPr>
+            <w:tcW w:w="3969" w:type="dxa"/>
+          </w:tcPr>
+          <w:p>
+            <w:r>
+              <w:t xml:space="preserve">De </w:t>
+            </w:r>
+            <w:r>
+              <w:t>rubriek</w:t>
+            </w:r>
+            <w:r>
+              <w:t xml:space="preserve"> wordt niet </w:t>
+            </w:r>
+            <w:r>
+              <w:t>gemaakt</w:t>
+            </w:r>
+            <w:r>
+              <w:t xml:space="preserve"> en de fout wordt afgehandeld door een foutmelding te laten zien.</w:t>
+            </w:r>
+          </w:p>
+        </w:tc>
+        <w:tc>
+          <w:tcPr>
+            <w:tcW w:w="3969" w:type="dxa"/>
+          </w:tcPr>
+          <w:p>
+            <w:r>
+              <w:t>De rubriek wordt niet gemaakt en de fout wordt afgehandeld door een foutmelding te laten zien.</w:t>
+            </w:r>
+          </w:p>
+        </w:tc>
+      </w:tr>
+      <w:tr>
+        <w:trPr>
+          <w:trHeight w:val="269"/>
+        </w:trPr>
+        <w:tc>
+          <w:tcPr>
+            <w:tcW w:w="2547" w:type="dxa"/>
+          </w:tcPr>
+          <w:p>
+            <w:r>
+              <w:t>Rubriek maken met rubriekn</w:t>
+            </w:r>
+            <w:r>
+              <w:t>aam</w:t>
+            </w:r>
+            <w:r>
+              <w:t xml:space="preserve"> d</w:t>
+            </w:r>
+            <w:r>
+              <w:t>ie</w:t>
+            </w:r>
+            <w:r>
+              <w:t xml:space="preserve"> al bestaat</w:t>
+            </w:r>
+          </w:p>
+        </w:tc>
+        <w:tc>
+          <w:tcPr>
+            <w:tcW w:w="3544" w:type="dxa"/>
+          </w:tcPr>
+          <w:p>
+            <w:proofErr w:type="spellStart"/>
+            <w:r>
+              <w:t>Rubrieknr</w:t>
+            </w:r>
+            <w:proofErr w:type="spellEnd"/>
+            <w:r>
+              <w:t xml:space="preserve">: </w:t>
+            </w:r>
+            <w:r>
+              <w:t>3</w:t>
+            </w:r>
+          </w:p>
+          <w:p>
+            <w:r>
+              <w:t xml:space="preserve">Rubrieknaam: </w:t>
+            </w:r>
+            <w:r>
+              <w:t>Verzamelen</w:t>
+            </w:r>
+          </w:p>
+          <w:p>
+            <w:r>
+              <w:t xml:space="preserve">Hoofdrubriek: </w:t>
+            </w:r>
+            <w:r>
+              <w:t>-1</w:t>
+            </w:r>
+          </w:p>
+          <w:p>
+            <w:proofErr w:type="spellStart"/>
+            <w:r>
+              <w:t>Volgnr</w:t>
+            </w:r>
+            <w:proofErr w:type="spellEnd"/>
+            <w:r>
+              <w:t>:</w:t>
+            </w:r>
+            <w:r>
+              <w:t xml:space="preserve"> 1</w:t>
+            </w:r>
+          </w:p>
+        </w:tc>
+        <w:tc>
+          <w:tcPr>
+            <w:tcW w:w="3969" w:type="dxa"/>
+          </w:tcPr>
+          <w:p>
+            <w:r>
+              <w:t>Wordt toegestaan als de naam gebruikt word onder een andere hoofdcategorie, anders komt er een foutmelding.</w:t>
+            </w:r>
+          </w:p>
+        </w:tc>
+        <w:tc>
+          <w:tcPr>
+            <w:tcW w:w="3969" w:type="dxa"/>
+          </w:tcPr>
+          <w:p>
+            <w:r>
+              <w:t>Wordt toegestaan als de naam gebruikt word onder een andere hoofdcategorie, anders komt er een foutmelding.</w:t>
+            </w:r>
+          </w:p>
+        </w:tc>
+      </w:tr>
+      <w:tr>
+        <w:trPr>
+          <w:trHeight w:val="269"/>
+        </w:trPr>
+        <w:tc>
+          <w:tcPr>
+            <w:tcW w:w="2547" w:type="dxa"/>
+          </w:tcPr>
+          <w:p>
+            <w:r>
+              <w:t xml:space="preserve">Rubriek maken met </w:t>
+            </w:r>
+            <w:r>
+              <w:t>hoofdrubriek</w:t>
+            </w:r>
+            <w:r>
+              <w:t xml:space="preserve"> die </w:t>
+            </w:r>
+            <w:r>
+              <w:t>niet</w:t>
+            </w:r>
+            <w:r>
+              <w:t xml:space="preserve"> bestaat</w:t>
+            </w:r>
+          </w:p>
+        </w:tc>
+        <w:tc>
+          <w:tcPr>
+            <w:tcW w:w="3544" w:type="dxa"/>
+          </w:tcPr>
+          <w:p>
+            <w:proofErr w:type="spellStart"/>
+            <w:r>
+              <w:t>Rubrieknr</w:t>
+            </w:r>
+            <w:proofErr w:type="spellEnd"/>
+            <w:r>
+              <w:t xml:space="preserve">: </w:t>
+            </w:r>
+            <w:r>
+              <w:t>4</w:t>
+            </w:r>
+          </w:p>
+          <w:p>
+            <w:r>
+              <w:t xml:space="preserve">Rubrieknaam: </w:t>
+            </w:r>
+            <w:r>
+              <w:t>t</w:t>
+            </w:r>
+          </w:p>
+          <w:p>
+            <w:r>
+              <w:t xml:space="preserve">Hoofdrubriek: </w:t>
+            </w:r>
+            <w:r>
+              <w:t>5</w:t>
+            </w:r>
+          </w:p>
+          <w:p>
+            <w:proofErr w:type="spellStart"/>
+            <w:r>
+              <w:t>Volgnr</w:t>
+            </w:r>
+            <w:proofErr w:type="spellEnd"/>
+            <w:r>
+              <w:t>:</w:t>
+            </w:r>
+            <w:r>
+              <w:t xml:space="preserve"> 1</w:t>
+            </w:r>
+          </w:p>
+        </w:tc>
+        <w:tc>
+          <w:tcPr>
+            <w:tcW w:w="3969" w:type="dxa"/>
+          </w:tcPr>
+          <w:p>
+            <w:r>
+              <w:t xml:space="preserve">Rubriek wordt niet </w:t>
+            </w:r>
+            <w:r>
+              <w:t>gemaakt</w:t>
+            </w:r>
+            <w:r>
+              <w:t xml:space="preserve"> en je krijgt een foutmelding</w:t>
+            </w:r>
+          </w:p>
+        </w:tc>
+        <w:tc>
+          <w:tcPr>
+            <w:tcW w:w="3969" w:type="dxa"/>
+          </w:tcPr>
+          <w:p>
+            <w:r>
+              <w:t xml:space="preserve">Rubriek wordt niet </w:t>
+            </w:r>
+            <w:r>
+              <w:t>gemaakt</w:t>
+            </w:r>
+            <w:r>
+              <w:t xml:space="preserve"> en je krijgt een foutmelding</w:t>
+            </w:r>
+          </w:p>
+        </w:tc>
+      </w:tr>
+      <w:tr>
+        <w:trPr>
+          <w:trHeight w:val="269"/>
+        </w:trPr>
+        <w:tc>
+          <w:tcPr>
+            <w:tcW w:w="2547" w:type="dxa"/>
+          </w:tcPr>
+          <w:p>
+            <w:r>
+              <w:t>Velden leeg laten</w:t>
+            </w:r>
+          </w:p>
+        </w:tc>
+        <w:tc>
+          <w:tcPr>
+            <w:tcW w:w="3544" w:type="dxa"/>
+          </w:tcPr>
+          <w:p>
+            <w:proofErr w:type="spellStart"/>
+            <w:r>
+              <w:t>Rubrieknr</w:t>
+            </w:r>
+            <w:proofErr w:type="spellEnd"/>
+            <w:r>
+              <w:t xml:space="preserve">: </w:t>
+            </w:r>
+          </w:p>
+          <w:p>
+            <w:r>
+              <w:t xml:space="preserve">Rubrieknaam: </w:t>
+            </w:r>
+            <w:proofErr w:type="spellStart"/>
+            <w:r>
+              <w:t>asdf</w:t>
+            </w:r>
+            <w:proofErr w:type="spellEnd"/>
+          </w:p>
+          <w:p>
+            <w:r>
+              <w:t xml:space="preserve">Hoofdrubriek: </w:t>
+            </w:r>
+            <w:r>
+              <w:t>-1</w:t>
+            </w:r>
+          </w:p>
+          <w:p>
+            <w:proofErr w:type="spellStart"/>
+            <w:r>
+              <w:t>Volgnr</w:t>
+            </w:r>
+            <w:proofErr w:type="spellEnd"/>
+            <w:r>
+              <w:t xml:space="preserve">: </w:t>
+            </w:r>
+          </w:p>
+        </w:tc>
+        <w:tc>
+          <w:tcPr>
+            <w:tcW w:w="3969" w:type="dxa"/>
+          </w:tcPr>
+          <w:p>
+            <w:r>
+              <w:t>Er wordt gekeken of alles is ingevuld, zo niet krijg je hier een foutmelding over en verandert er niks</w:t>
+            </w:r>
+          </w:p>
+        </w:tc>
+        <w:tc>
+          <w:tcPr>
+            <w:tcW w:w="3969" w:type="dxa"/>
+          </w:tcPr>
+          <w:p>
+            <w:r>
+              <w:t>Er wordt gekeken of alles is ingevuld, zo niet krijg je hier een foutmelding over en verandert er niks</w:t>
+            </w:r>
+          </w:p>
         </w:tc>
       </w:tr>
     </w:tbl>

</xml_diff>